<commit_message>
** LE BISSONNAIS Gautier **
- Projet Weather maj
- Ajout de visuls & docs
</commit_message>
<xml_diff>
--- a/Spécifications.docx
+++ b/Spécifications.docx
@@ -9,6 +9,9 @@
       <w:r>
         <w:t>Projet Programmation Parallèle :</w:t>
       </w:r>
+      <w:r>
+        <w:t xml:space="preserve"> Spécifications</w:t>
+      </w:r>
     </w:p>
     <w:p>
       <w:pPr>
@@ -21,6 +24,9 @@
       <w:r>
         <w:t>Premier Programme</w:t>
       </w:r>
+      <w:r>
+        <w:t> : Séparation &amp; défilement d’images</w:t>
+      </w:r>
     </w:p>
     <w:p>
       <w:pPr>
@@ -190,85 +196,114 @@
       <w:r>
         <w:t>exécution</w:t>
       </w:r>
+      <w:r>
+        <w:t xml:space="preserve"> du programme doit être effectuée à l’aide de plusieurs threads</w:t>
+      </w:r>
+    </w:p>
+    <w:p>
+      <w:pPr>
+        <w:ind w:left="360"/>
+      </w:pPr>
+    </w:p>
+    <w:p>
+      <w:pPr>
+        <w:ind w:left="360"/>
+      </w:pPr>
+    </w:p>
+    <w:p>
+      <w:pPr>
+        <w:ind w:left="360"/>
+      </w:pPr>
+    </w:p>
+    <w:p>
+      <w:pPr>
+        <w:ind w:left="360"/>
+      </w:pPr>
+    </w:p>
+    <w:p>
+      <w:pPr>
+        <w:ind w:left="360"/>
+      </w:pPr>
+    </w:p>
+    <w:p>
+      <w:pPr>
+        <w:ind w:left="360"/>
+      </w:pPr>
+    </w:p>
+    <w:p>
+      <w:pPr>
+        <w:ind w:left="360"/>
+      </w:pPr>
+    </w:p>
+    <w:p>
+      <w:pPr>
+        <w:ind w:left="360"/>
+      </w:pPr>
+    </w:p>
+    <w:p>
+      <w:pPr>
+        <w:ind w:left="360"/>
+      </w:pPr>
+    </w:p>
+    <w:p>
+      <w:pPr>
+        <w:ind w:left="360"/>
+      </w:pPr>
+    </w:p>
+    <w:p>
+      <w:pPr>
+        <w:ind w:left="360"/>
+      </w:pPr>
+    </w:p>
+    <w:p>
+      <w:pPr>
+        <w:ind w:left="360"/>
+      </w:pPr>
+    </w:p>
+    <w:p>
+      <w:pPr>
+        <w:pStyle w:val="Titre1"/>
+        <w:numPr>
+          <w:ilvl w:val="0"/>
+          <w:numId w:val="3"/>
+        </w:numPr>
+      </w:pPr>
+      <w:r>
+        <w:t>Deuxième programme</w:t>
+      </w:r>
+    </w:p>
+    <w:p>
+      <w:pPr>
+        <w:pStyle w:val="Titre2"/>
+        <w:numPr>
+          <w:ilvl w:val="0"/>
+          <w:numId w:val="6"/>
+        </w:numPr>
+      </w:pPr>
+      <w:r>
+        <w:t>Contraintes</w:t>
+      </w:r>
+    </w:p>
+    <w:p/>
+    <w:p>
+      <w:r>
+        <w:t xml:space="preserve">On doit effectuer un logiciel en multithreading permettant d’afficher la température en °C </w:t>
+      </w:r>
       <w:bookmarkStart w:id="0" w:name="_GoBack"/>
       <w:bookmarkEnd w:id="0"/>
       <w:r>
-        <w:t xml:space="preserve"> du programme doit être effectuée à l’aide de plusieurs threads</w:t>
-      </w:r>
-    </w:p>
-    <w:p>
-      <w:pPr>
-        <w:ind w:left="360"/>
-      </w:pPr>
-    </w:p>
-    <w:p>
-      <w:pPr>
-        <w:ind w:left="360"/>
-      </w:pPr>
-    </w:p>
-    <w:p>
-      <w:pPr>
-        <w:ind w:left="360"/>
-      </w:pPr>
-    </w:p>
-    <w:p>
-      <w:pPr>
-        <w:ind w:left="360"/>
-      </w:pPr>
-    </w:p>
-    <w:p>
-      <w:pPr>
-        <w:ind w:left="360"/>
-      </w:pPr>
-    </w:p>
-    <w:p>
-      <w:pPr>
-        <w:ind w:left="360"/>
-      </w:pPr>
-    </w:p>
-    <w:p>
-      <w:pPr>
-        <w:ind w:left="360"/>
-      </w:pPr>
-    </w:p>
-    <w:p>
-      <w:pPr>
-        <w:ind w:left="360"/>
-      </w:pPr>
-    </w:p>
-    <w:p>
-      <w:pPr>
-        <w:ind w:left="360"/>
-      </w:pPr>
-    </w:p>
-    <w:p>
-      <w:pPr>
-        <w:ind w:left="360"/>
-      </w:pPr>
-    </w:p>
-    <w:p>
-      <w:pPr>
-        <w:ind w:left="360"/>
-      </w:pPr>
-    </w:p>
-    <w:p>
-      <w:pPr>
-        <w:ind w:left="360"/>
-      </w:pPr>
-    </w:p>
-    <w:p>
-      <w:pPr>
-        <w:pStyle w:val="Titre1"/>
-        <w:numPr>
-          <w:ilvl w:val="0"/>
-          <w:numId w:val="3"/>
-        </w:numPr>
-      </w:pPr>
-      <w:r>
-        <w:lastRenderedPageBreak/>
-        <w:t>Deuxième programme</w:t>
-      </w:r>
-    </w:p>
+        <w:t xml:space="preserve">de 6 villes de la planète simultanément. A chaque fois que la température d’une ville bouge, un voyant rouge doit s’allumer pour le signaler à l’utilisateur. Les températures seront générées de manière aléatoire par l’application, les heures seront quant à elles réglées au lancement de l’application en se basant sur l’heure de </w:t>
+      </w:r>
+      <w:proofErr w:type="spellStart"/>
+      <w:r>
+        <w:t>lyon</w:t>
+      </w:r>
+      <w:proofErr w:type="spellEnd"/>
+      <w:r>
+        <w:t>.</w:t>
+      </w:r>
+    </w:p>
+    <w:p/>
     <w:p>
       <w:pPr>
         <w:pStyle w:val="Titre2"/>
@@ -278,24 +313,106 @@
         </w:numPr>
       </w:pPr>
       <w:r>
-        <w:t>Contraintes</w:t>
-      </w:r>
-    </w:p>
-    <w:p/>
-    <w:p>
-      <w:r>
-        <w:t xml:space="preserve">On doit effectuer un logiciel en multithreading permettant d’afficher la température en °C de 6 villes de la planète simultanément. A chaque fois que la température d’une ville bouge, un voyant rouge doit s’allumer pour le signaler à l’utilisateur. Les températures seront générées de manière aléatoire par l’application, les heures seront quant à elles réglées au lancement de l’application en se basant sur l’heure de </w:t>
+        <w:t>Fonctionnalités</w:t>
+      </w:r>
+    </w:p>
+    <w:p>
+      <w:pPr>
+        <w:pStyle w:val="Paragraphedeliste"/>
+        <w:numPr>
+          <w:ilvl w:val="0"/>
+          <w:numId w:val="7"/>
+        </w:numPr>
+      </w:pPr>
+      <w:r>
+        <w:t>Affichage de 6 villes différentes contenant les infos suivantes</w:t>
+      </w:r>
+    </w:p>
+    <w:p>
+      <w:pPr>
+        <w:pStyle w:val="Paragraphedeliste"/>
+        <w:numPr>
+          <w:ilvl w:val="1"/>
+          <w:numId w:val="7"/>
+        </w:numPr>
+      </w:pPr>
+      <w:r>
+        <w:t>Nom</w:t>
+      </w:r>
+    </w:p>
+    <w:p>
+      <w:pPr>
+        <w:pStyle w:val="Paragraphedeliste"/>
+        <w:numPr>
+          <w:ilvl w:val="1"/>
+          <w:numId w:val="7"/>
+        </w:numPr>
+      </w:pPr>
+      <w:r>
+        <w:t>Température</w:t>
+      </w:r>
+    </w:p>
+    <w:p>
+      <w:pPr>
+        <w:pStyle w:val="Paragraphedeliste"/>
+        <w:numPr>
+          <w:ilvl w:val="1"/>
+          <w:numId w:val="7"/>
+        </w:numPr>
+      </w:pPr>
+      <w:r>
+        <w:t>Heure</w:t>
+      </w:r>
+    </w:p>
+    <w:p>
+      <w:pPr>
+        <w:pStyle w:val="Paragraphedeliste"/>
+        <w:numPr>
+          <w:ilvl w:val="1"/>
+          <w:numId w:val="7"/>
+        </w:numPr>
+      </w:pPr>
+      <w:r>
+        <w:t xml:space="preserve">Voyant permettant de savoir si la température </w:t>
       </w:r>
       <w:proofErr w:type="spellStart"/>
       <w:r>
-        <w:t>lyon</w:t>
+        <w:t>à</w:t>
       </w:r>
       <w:proofErr w:type="spellEnd"/>
       <w:r>
-        <w:t>.</w:t>
-      </w:r>
-    </w:p>
-    <w:p/>
+        <w:t xml:space="preserve"> changé</w:t>
+      </w:r>
+    </w:p>
+    <w:p>
+      <w:pPr>
+        <w:pStyle w:val="Paragraphedeliste"/>
+        <w:numPr>
+          <w:ilvl w:val="0"/>
+          <w:numId w:val="7"/>
+        </w:numPr>
+      </w:pPr>
+      <w:r>
+        <w:t>Actualiser les températures grâce à un nombre aléatoire régulièrement</w:t>
+      </w:r>
+    </w:p>
+    <w:p>
+      <w:pPr>
+        <w:pStyle w:val="Paragraphedeliste"/>
+        <w:numPr>
+          <w:ilvl w:val="0"/>
+          <w:numId w:val="7"/>
+        </w:numPr>
+      </w:pPr>
+      <w:r>
+        <w:t>Afficher un voyant rouge lorsque la température change</w:t>
+      </w:r>
+    </w:p>
+    <w:p>
+      <w:pPr>
+        <w:ind w:left="360"/>
+      </w:pPr>
+    </w:p>
     <w:p>
       <w:pPr>
         <w:pStyle w:val="Titre2"/>
@@ -305,115 +422,6 @@
         </w:numPr>
       </w:pPr>
       <w:r>
-        <w:t>Fonctionnalités</w:t>
-      </w:r>
-    </w:p>
-    <w:p>
-      <w:pPr>
-        <w:pStyle w:val="Paragraphedeliste"/>
-        <w:numPr>
-          <w:ilvl w:val="0"/>
-          <w:numId w:val="7"/>
-        </w:numPr>
-      </w:pPr>
-      <w:r>
-        <w:t>Affichage de 6 villes différentes contenant les infos suivantes</w:t>
-      </w:r>
-    </w:p>
-    <w:p>
-      <w:pPr>
-        <w:pStyle w:val="Paragraphedeliste"/>
-        <w:numPr>
-          <w:ilvl w:val="1"/>
-          <w:numId w:val="7"/>
-        </w:numPr>
-      </w:pPr>
-      <w:r>
-        <w:t>Nom</w:t>
-      </w:r>
-    </w:p>
-    <w:p>
-      <w:pPr>
-        <w:pStyle w:val="Paragraphedeliste"/>
-        <w:numPr>
-          <w:ilvl w:val="1"/>
-          <w:numId w:val="7"/>
-        </w:numPr>
-      </w:pPr>
-      <w:r>
-        <w:t>Température</w:t>
-      </w:r>
-    </w:p>
-    <w:p>
-      <w:pPr>
-        <w:pStyle w:val="Paragraphedeliste"/>
-        <w:numPr>
-          <w:ilvl w:val="1"/>
-          <w:numId w:val="7"/>
-        </w:numPr>
-      </w:pPr>
-      <w:r>
-        <w:t>Heure</w:t>
-      </w:r>
-    </w:p>
-    <w:p>
-      <w:pPr>
-        <w:pStyle w:val="Paragraphedeliste"/>
-        <w:numPr>
-          <w:ilvl w:val="1"/>
-          <w:numId w:val="7"/>
-        </w:numPr>
-      </w:pPr>
-      <w:r>
-        <w:t xml:space="preserve">Voyant permettant de savoir si la température </w:t>
-      </w:r>
-      <w:proofErr w:type="spellStart"/>
-      <w:r>
-        <w:t>à</w:t>
-      </w:r>
-      <w:proofErr w:type="spellEnd"/>
-      <w:r>
-        <w:t xml:space="preserve"> changé</w:t>
-      </w:r>
-    </w:p>
-    <w:p>
-      <w:pPr>
-        <w:pStyle w:val="Paragraphedeliste"/>
-        <w:numPr>
-          <w:ilvl w:val="0"/>
-          <w:numId w:val="7"/>
-        </w:numPr>
-      </w:pPr>
-      <w:r>
-        <w:t>Actualiser les températures grâce à un nombre aléatoire régulièrement</w:t>
-      </w:r>
-    </w:p>
-    <w:p>
-      <w:pPr>
-        <w:pStyle w:val="Paragraphedeliste"/>
-        <w:numPr>
-          <w:ilvl w:val="0"/>
-          <w:numId w:val="7"/>
-        </w:numPr>
-      </w:pPr>
-      <w:r>
-        <w:t>Afficher un voyant rouge lorsque la température change</w:t>
-      </w:r>
-    </w:p>
-    <w:p>
-      <w:pPr>
-        <w:ind w:left="360"/>
-      </w:pPr>
-    </w:p>
-    <w:p>
-      <w:pPr>
-        <w:pStyle w:val="Titre2"/>
-        <w:numPr>
-          <w:ilvl w:val="0"/>
-          <w:numId w:val="6"/>
-        </w:numPr>
-      </w:pPr>
-      <w:r>
         <w:t>Exigences non fonctionnelles</w:t>
       </w:r>
     </w:p>
@@ -448,6 +456,8 @@
       </w:pPr>
     </w:p>
     <w:sectPr>
+      <w:headerReference w:type="default" r:id="rId7"/>
+      <w:footerReference w:type="default" r:id="rId8"/>
       <w:pgSz w:w="11906" w:h="16838"/>
       <w:pgMar w:top="1417" w:right="1417" w:bottom="1417" w:left="1417" w:header="708" w:footer="708" w:gutter="0"/>
       <w:cols w:space="708"/>
@@ -455,6 +465,178 @@
     </w:sectPr>
   </w:body>
 </w:document>
+</file>
+
+<file path=word/endnotes.xml><?xml version="1.0" encoding="utf-8"?>
+<w:endnotes xmlns:wpc="http://schemas.microsoft.com/office/word/2010/wordprocessingCanvas" xmlns:mc="http://schemas.openxmlformats.org/markup-compatibility/2006" xmlns:o="urn:schemas-microsoft-com:office:office" xmlns:r="http://schemas.openxmlformats.org/officeDocument/2006/relationships" xmlns:m="http://schemas.openxmlformats.org/officeDocument/2006/math" xmlns:v="urn:schemas-microsoft-com:vml" xmlns:wp14="http://schemas.microsoft.com/office/word/2010/wordprocessingDrawing" xmlns:wp="http://schemas.openxmlformats.org/drawingml/2006/wordprocessingDrawing" xmlns:w10="urn:schemas-microsoft-com:office:word" xmlns:w="http://schemas.openxmlformats.org/wordprocessingml/2006/main" xmlns:w14="http://schemas.microsoft.com/office/word/2010/wordml" xmlns:w15="http://schemas.microsoft.com/office/word/2012/wordml" xmlns:wpg="http://schemas.microsoft.com/office/word/2010/wordprocessingGroup" xmlns:wpi="http://schemas.microsoft.com/office/word/2010/wordprocessingInk" xmlns:wne="http://schemas.microsoft.com/office/word/2006/wordml" xmlns:wps="http://schemas.microsoft.com/office/word/2010/wordprocessingShape" mc:Ignorable="w14 w15 wp14">
+  <w:endnote w:type="separator" w:id="-1">
+    <w:p>
+      <w:pPr>
+        <w:spacing w:line="240" w:lineRule="auto"/>
+      </w:pPr>
+      <w:r>
+        <w:separator/>
+      </w:r>
+    </w:p>
+  </w:endnote>
+  <w:endnote w:type="continuationSeparator" w:id="0">
+    <w:p>
+      <w:pPr>
+        <w:spacing w:line="240" w:lineRule="auto"/>
+      </w:pPr>
+      <w:r>
+        <w:continuationSeparator/>
+      </w:r>
+    </w:p>
+  </w:endnote>
+</w:endnotes>
+</file>
+
+<file path=word/footer1.xml><?xml version="1.0" encoding="utf-8"?>
+<w:ftr xmlns:wpc="http://schemas.microsoft.com/office/word/2010/wordprocessingCanvas" xmlns:mc="http://schemas.openxmlformats.org/markup-compatibility/2006" xmlns:o="urn:schemas-microsoft-com:office:office" xmlns:r="http://schemas.openxmlformats.org/officeDocument/2006/relationships" xmlns:m="http://schemas.openxmlformats.org/officeDocument/2006/math" xmlns:v="urn:schemas-microsoft-com:vml" xmlns:wp14="http://schemas.microsoft.com/office/word/2010/wordprocessingDrawing" xmlns:wp="http://schemas.openxmlformats.org/drawingml/2006/wordprocessingDrawing" xmlns:w10="urn:schemas-microsoft-com:office:word" xmlns:w="http://schemas.openxmlformats.org/wordprocessingml/2006/main" xmlns:w14="http://schemas.microsoft.com/office/word/2010/wordml" xmlns:w15="http://schemas.microsoft.com/office/word/2012/wordml" xmlns:wpg="http://schemas.microsoft.com/office/word/2010/wordprocessingGroup" xmlns:wpi="http://schemas.microsoft.com/office/word/2010/wordprocessingInk" xmlns:wne="http://schemas.microsoft.com/office/word/2006/wordml" xmlns:wps="http://schemas.microsoft.com/office/word/2010/wordprocessingShape" mc:Ignorable="w14 w15 wp14">
+  <w:p>
+    <w:pPr>
+      <w:pStyle w:val="Pieddepage"/>
+      <w:pBdr>
+        <w:top w:val="single" w:sz="4" w:space="1" w:color="D9D9D9" w:themeColor="background1" w:themeShade="D9"/>
+      </w:pBdr>
+      <w:jc w:val="right"/>
+    </w:pPr>
+    <w:r>
+      <w:tab/>
+    </w:r>
+    <w:sdt>
+      <w:sdtPr>
+        <w:id w:val="1809668302"/>
+        <w:docPartObj>
+          <w:docPartGallery w:val="Page Numbers (Bottom of Page)"/>
+          <w:docPartUnique/>
+        </w:docPartObj>
+      </w:sdtPr>
+      <w:sdtEndPr>
+        <w:rPr>
+          <w:color w:val="7F7F7F" w:themeColor="background1" w:themeShade="7F"/>
+          <w:spacing w:val="60"/>
+        </w:rPr>
+      </w:sdtEndPr>
+      <w:sdtContent>
+        <w:r>
+          <w:fldChar w:fldCharType="begin"/>
+        </w:r>
+        <w:r>
+          <w:instrText>PAGE   \* MERGEFORMAT</w:instrText>
+        </w:r>
+        <w:r>
+          <w:fldChar w:fldCharType="separate"/>
+        </w:r>
+        <w:r>
+          <w:rPr>
+            <w:noProof/>
+          </w:rPr>
+          <w:t>1</w:t>
+        </w:r>
+        <w:r>
+          <w:fldChar w:fldCharType="end"/>
+        </w:r>
+        <w:r>
+          <w:t xml:space="preserve"> | </w:t>
+        </w:r>
+        <w:r>
+          <w:rPr>
+            <w:color w:val="7F7F7F" w:themeColor="background1" w:themeShade="7F"/>
+            <w:spacing w:val="60"/>
+          </w:rPr>
+          <w:t>Page</w:t>
+        </w:r>
+      </w:sdtContent>
+    </w:sdt>
+  </w:p>
+  <w:p>
+    <w:pPr>
+      <w:rPr>
+        <w:u w:val="single" w:color="FF0000"/>
+      </w:rPr>
+    </w:pPr>
+    <w:r>
+      <w:rPr>
+        <w:u w:val="single" w:color="FF0000"/>
+      </w:rPr>
+      <w:t>Projet Programmation Parallèle : Spécifications</w:t>
+    </w:r>
+  </w:p>
+  <w:p/>
+</w:ftr>
+</file>
+
+<file path=word/footnotes.xml><?xml version="1.0" encoding="utf-8"?>
+<w:footnotes xmlns:wpc="http://schemas.microsoft.com/office/word/2010/wordprocessingCanvas" xmlns:mc="http://schemas.openxmlformats.org/markup-compatibility/2006" xmlns:o="urn:schemas-microsoft-com:office:office" xmlns:r="http://schemas.openxmlformats.org/officeDocument/2006/relationships" xmlns:m="http://schemas.openxmlformats.org/officeDocument/2006/math" xmlns:v="urn:schemas-microsoft-com:vml" xmlns:wp14="http://schemas.microsoft.com/office/word/2010/wordprocessingDrawing" xmlns:wp="http://schemas.openxmlformats.org/drawingml/2006/wordprocessingDrawing" xmlns:w10="urn:schemas-microsoft-com:office:word" xmlns:w="http://schemas.openxmlformats.org/wordprocessingml/2006/main" xmlns:w14="http://schemas.microsoft.com/office/word/2010/wordml" xmlns:w15="http://schemas.microsoft.com/office/word/2012/wordml" xmlns:wpg="http://schemas.microsoft.com/office/word/2010/wordprocessingGroup" xmlns:wpi="http://schemas.microsoft.com/office/word/2010/wordprocessingInk" xmlns:wne="http://schemas.microsoft.com/office/word/2006/wordml" xmlns:wps="http://schemas.microsoft.com/office/word/2010/wordprocessingShape" mc:Ignorable="w14 w15 wp14">
+  <w:footnote w:type="separator" w:id="-1">
+    <w:p>
+      <w:pPr>
+        <w:spacing w:line="240" w:lineRule="auto"/>
+      </w:pPr>
+      <w:r>
+        <w:separator/>
+      </w:r>
+    </w:p>
+  </w:footnote>
+  <w:footnote w:type="continuationSeparator" w:id="0">
+    <w:p>
+      <w:pPr>
+        <w:spacing w:line="240" w:lineRule="auto"/>
+      </w:pPr>
+      <w:r>
+        <w:continuationSeparator/>
+      </w:r>
+    </w:p>
+  </w:footnote>
+</w:footnotes>
+</file>
+
+<file path=word/header1.xml><?xml version="1.0" encoding="utf-8"?>
+<w:hdr xmlns:wpc="http://schemas.microsoft.com/office/word/2010/wordprocessingCanvas" xmlns:mc="http://schemas.openxmlformats.org/markup-compatibility/2006" xmlns:o="urn:schemas-microsoft-com:office:office" xmlns:r="http://schemas.openxmlformats.org/officeDocument/2006/relationships" xmlns:m="http://schemas.openxmlformats.org/officeDocument/2006/math" xmlns:v="urn:schemas-microsoft-com:vml" xmlns:wp14="http://schemas.microsoft.com/office/word/2010/wordprocessingDrawing" xmlns:wp="http://schemas.openxmlformats.org/drawingml/2006/wordprocessingDrawing" xmlns:w10="urn:schemas-microsoft-com:office:word" xmlns:w="http://schemas.openxmlformats.org/wordprocessingml/2006/main" xmlns:w14="http://schemas.microsoft.com/office/word/2010/wordml" xmlns:w15="http://schemas.microsoft.com/office/word/2012/wordml" xmlns:wpg="http://schemas.microsoft.com/office/word/2010/wordprocessingGroup" xmlns:wpi="http://schemas.microsoft.com/office/word/2010/wordprocessingInk" xmlns:wne="http://schemas.microsoft.com/office/word/2006/wordml" xmlns:wps="http://schemas.microsoft.com/office/word/2010/wordprocessingShape" mc:Ignorable="w14 w15 wp14">
+  <w:p>
+    <w:pPr>
+      <w:pStyle w:val="En-tte"/>
+    </w:pPr>
+    <w:r>
+      <w:rPr>
+        <w:u w:val="single" w:color="FF0000"/>
+      </w:rPr>
+      <w:t>LE BISSONNAIS Gautier</w:t>
+    </w:r>
+    <w:r>
+      <w:tab/>
+      <w:t xml:space="preserve">                                                                                                               </w:t>
+    </w:r>
+    <w:r>
+      <w:rPr>
+        <w:u w:val="single" w:color="FF0000"/>
+      </w:rPr>
+      <w:t>I4 Initial</w:t>
+    </w:r>
+    <w:r>
+      <w:rPr>
+        <w:u w:val="single" w:color="FF0000"/>
+      </w:rPr>
+      <w:tab/>
+    </w:r>
+  </w:p>
+  <w:p>
+    <w:pPr>
+      <w:pStyle w:val="En-tte"/>
+      <w:rPr>
+        <w:u w:val="single" w:color="FF0000"/>
+      </w:rPr>
+    </w:pPr>
+    <w:r>
+      <w:rPr>
+        <w:u w:val="single" w:color="FF0000"/>
+      </w:rPr>
+      <w:t>POUGET François</w:t>
+    </w:r>
+  </w:p>
+</w:hdr>
 </file>
 
 <file path=word/numbering.xml><?xml version="1.0" encoding="utf-8"?>
@@ -1942,6 +2124,56 @@
       <w:contextualSpacing/>
     </w:pPr>
   </w:style>
+  <w:style w:type="paragraph" w:styleId="En-tte">
+    <w:name w:val="header"/>
+    <w:basedOn w:val="Normal"/>
+    <w:link w:val="En-tteCar"/>
+    <w:uiPriority w:val="99"/>
+    <w:unhideWhenUsed/>
+    <w:rsid w:val="008836D8"/>
+    <w:pPr>
+      <w:tabs>
+        <w:tab w:val="center" w:pos="4536"/>
+        <w:tab w:val="right" w:pos="9072"/>
+      </w:tabs>
+      <w:spacing w:line="240" w:lineRule="auto"/>
+    </w:pPr>
+  </w:style>
+  <w:style w:type="character" w:customStyle="1" w:styleId="En-tteCar">
+    <w:name w:val="En-tête Car"/>
+    <w:basedOn w:val="Policepardfaut"/>
+    <w:link w:val="En-tte"/>
+    <w:uiPriority w:val="99"/>
+    <w:rsid w:val="008836D8"/>
+    <w:rPr>
+      <w:sz w:val="24"/>
+    </w:rPr>
+  </w:style>
+  <w:style w:type="paragraph" w:styleId="Pieddepage">
+    <w:name w:val="footer"/>
+    <w:basedOn w:val="Normal"/>
+    <w:link w:val="PieddepageCar"/>
+    <w:uiPriority w:val="99"/>
+    <w:unhideWhenUsed/>
+    <w:rsid w:val="008836D8"/>
+    <w:pPr>
+      <w:tabs>
+        <w:tab w:val="center" w:pos="4536"/>
+        <w:tab w:val="right" w:pos="9072"/>
+      </w:tabs>
+      <w:spacing w:line="240" w:lineRule="auto"/>
+    </w:pPr>
+  </w:style>
+  <w:style w:type="character" w:customStyle="1" w:styleId="PieddepageCar">
+    <w:name w:val="Pied de page Car"/>
+    <w:basedOn w:val="Policepardfaut"/>
+    <w:link w:val="Pieddepage"/>
+    <w:uiPriority w:val="99"/>
+    <w:rsid w:val="008836D8"/>
+    <w:rPr>
+      <w:sz w:val="24"/>
+    </w:rPr>
+  </w:style>
 </w:styles>
 </file>
 

</xml_diff>